<commit_message>
Updated assignment documentation pre-lecture
</commit_message>
<xml_diff>
--- a/Shiny Application Assignment.docx
+++ b/Shiny Application Assignment.docx
@@ -54,16 +54,19 @@
       <w:r>
         <w:t>.  You should use this assignment as vehicle for creative discovery of what you can accomplish with data mining and how you can share those accomplishments with your audience in a meaningful way.</w:t>
       </w:r>
+      <w:r>
+        <w:t xml:space="preserve">  The assignment is open-ended by design – Business Analytics is fundamentally a creative discipline.</w:t>
+      </w:r>
     </w:p>
     <w:p>
       <w:pPr>
         <w:pStyle w:val="Heading2"/>
       </w:pPr>
       <w:r>
-        <w:t>T</w:t>
-      </w:r>
-      <w:r>
-        <w:t>he Objective</w:t>
+        <w:t xml:space="preserve">The </w:t>
+      </w:r>
+      <w:r>
+        <w:t>Team</w:t>
       </w:r>
     </w:p>
     <w:p>
@@ -71,7 +74,62 @@
         <w:pStyle w:val="ListBullet"/>
       </w:pPr>
       <w:r>
-        <w:t>Create a Shiny application which informs a fictional car bidder whether or not a given car is likely to be a lemon (bad buy)</w:t>
+        <w:t>You will be in a group of 5 or 6 people (17 total groups in the class)</w:t>
+      </w:r>
+    </w:p>
+    <w:p>
+      <w:pPr>
+        <w:pStyle w:val="ListBullet"/>
+      </w:pPr>
+      <w:r>
+        <w:t>You should have been contacted by a TA before the lecture today</w:t>
+      </w:r>
+    </w:p>
+    <w:p>
+      <w:pPr>
+        <w:pStyle w:val="ListBullet"/>
+      </w:pPr>
+      <w:r>
+        <w:t>You should get with your team ASAP to begin planning/working on the assignment</w:t>
+      </w:r>
+    </w:p>
+    <w:p>
+      <w:pPr>
+        <w:pStyle w:val="Heading2"/>
+      </w:pPr>
+      <w:r>
+        <w:t xml:space="preserve">The </w:t>
+      </w:r>
+      <w:r>
+        <w:t>Deliverable</w:t>
+      </w:r>
+    </w:p>
+    <w:p>
+      <w:pPr>
+        <w:pStyle w:val="ListBullet"/>
+      </w:pPr>
+      <w:r>
+        <w:t>All deliverables are due on October 10, 2016 (</w:t>
+      </w:r>
+      <w:r>
+        <w:rPr>
+          <w:b/>
+        </w:rPr>
+        <w:t>given the presentation component, late submissions cannot be accepted for more than half credit</w:t>
+      </w:r>
+      <w:r>
+        <w:t>)</w:t>
+      </w:r>
+    </w:p>
+    <w:p>
+      <w:pPr>
+        <w:pStyle w:val="ListBullet"/>
+      </w:pPr>
+      <w:r>
+        <w:t>C</w:t>
+      </w:r>
+      <w:r>
+        <w:t>reate a Shiny application which informs a fictional car bidder whether or not a given car is likely to be a lemon (bad buy)</w:t>
       </w:r>
     </w:p>
     <w:p>
@@ -118,23 +176,125 @@
           <w:rPr>
             <w:rStyle w:val="Hyperlink"/>
           </w:rPr>
-          <w:t>http://ww</w:t>
+          <w:t>http://www.shinyapps.io</w:t>
         </w:r>
+      </w:hyperlink>
+      <w:r>
+        <w:t xml:space="preserve"> with the source code of your app enabled</w:t>
+      </w:r>
+    </w:p>
+    <w:p>
+      <w:pPr>
+        <w:pStyle w:val="ListBullet"/>
+      </w:pPr>
+      <w:r>
+        <w:t xml:space="preserve">Your will </w:t>
+      </w:r>
+      <w:r>
+        <w:t xml:space="preserve">have 3 minutes to </w:t>
+      </w:r>
+      <w:r>
+        <w:t>present your application to the class and the representatives from Eastman Chemical Company (your graders) discussing the choices you made and demonstrating how the app works.</w:t>
+      </w:r>
+      <w:r>
+        <w:t xml:space="preserve">  </w:t>
+      </w:r>
+    </w:p>
+    <w:p>
+      <w:pPr>
+        <w:pStyle w:val="ListBullet"/>
+        <w:numPr>
+          <w:ilvl w:val="1"/>
+          <w:numId w:val="2"/>
+        </w:numPr>
+      </w:pPr>
+      <w:r>
+        <w:t>All team members will need to be standing in front of the class during the presentation and be available to answer questions</w:t>
+      </w:r>
+    </w:p>
+    <w:p>
+      <w:pPr>
+        <w:pStyle w:val="ListBullet"/>
+        <w:numPr>
+          <w:ilvl w:val="1"/>
+          <w:numId w:val="2"/>
+        </w:numPr>
+      </w:pPr>
+      <w:r>
+        <w:t>No slide decks, your application should be your only visual aid (the computer in the classroom will be sufficient for demonstrating your application</w:t>
+      </w:r>
+      <w:r>
+        <w:t xml:space="preserve"> – </w:t>
+      </w:r>
+      <w:r>
+        <w:rPr>
+          <w:i/>
+        </w:rPr>
+        <w:t>do not</w:t>
+      </w:r>
+      <w:r>
+        <w:t xml:space="preserve"> plan on using your laptop</w:t>
+      </w:r>
+      <w:r>
+        <w:t>)</w:t>
+      </w:r>
+    </w:p>
+    <w:p>
+      <w:pPr>
+        <w:pStyle w:val="ListBullet"/>
+        <w:numPr>
+          <w:ilvl w:val="1"/>
+          <w:numId w:val="2"/>
+        </w:numPr>
+      </w:pPr>
+      <w:r>
+        <w:t>There will be one minute for questions.</w:t>
+      </w:r>
+    </w:p>
+    <w:p>
+      <w:pPr>
+        <w:pStyle w:val="Heading2"/>
+      </w:pPr>
+      <w:r>
+        <w:t xml:space="preserve">The </w:t>
+      </w:r>
+      <w:r>
+        <w:t>Data</w:t>
+      </w:r>
+    </w:p>
+    <w:p>
+      <w:pPr>
+        <w:pStyle w:val="ListBullet"/>
+      </w:pPr>
+      <w:r>
+        <w:t xml:space="preserve">Data comes from a </w:t>
+      </w:r>
+      <w:hyperlink r:id="rId10" w:history="1">
+        <w:proofErr w:type="spellStart"/>
         <w:r>
           <w:rPr>
             <w:rStyle w:val="Hyperlink"/>
           </w:rPr>
-          <w:t>w</w:t>
+          <w:t>Kaggle</w:t>
         </w:r>
+        <w:proofErr w:type="spellEnd"/>
         <w:r>
           <w:rPr>
             <w:rStyle w:val="Hyperlink"/>
           </w:rPr>
-          <w:t>.shinyapps.io</w:t>
+          <w:t xml:space="preserve"> competition</w:t>
         </w:r>
       </w:hyperlink>
       <w:r>
-        <w:t xml:space="preserve"> with the source code of your app enabled</w:t>
+        <w:t xml:space="preserve"> hosted by </w:t>
+      </w:r>
+      <w:proofErr w:type="spellStart"/>
+      <w:r>
+        <w:t>Carvana</w:t>
+      </w:r>
+      <w:proofErr w:type="spellEnd"/>
+      <w:r>
+        <w:t xml:space="preserve"> in 2012.  The file ‘Full Data.csv’ has 36 variables (described in the ‘Data Dictionary.txt’ file) and 72,983 rows of car data.</w:t>
       </w:r>
     </w:p>
     <w:p>
@@ -142,7 +302,39 @@
         <w:pStyle w:val="ListBullet"/>
       </w:pPr>
       <w:r>
-        <w:t>Your will present your application to the class and the representatives from Eastman Chemical Company (your graders) discussing the choices you made and demonstrating how the app works.</w:t>
+        <w:t>R code which generates a model has already been written and can be found in ‘</w:t>
+      </w:r>
+      <w:proofErr w:type="spellStart"/>
+      <w:proofErr w:type="gramStart"/>
+      <w:r>
+        <w:t>modelwork.R</w:t>
+      </w:r>
+      <w:proofErr w:type="spellEnd"/>
+      <w:proofErr w:type="gramEnd"/>
+      <w:r>
+        <w:t>’</w:t>
+      </w:r>
+    </w:p>
+    <w:p>
+      <w:pPr>
+        <w:pStyle w:val="ListBullet"/>
+      </w:pPr>
+      <w:r>
+        <w:t>This is the model you should use to make predictions (we know it’s not very good – that’s not the point)</w:t>
+      </w:r>
+    </w:p>
+    <w:p>
+      <w:pPr>
+        <w:rPr>
+          <w:b/>
+          <w:bCs/>
+          <w:color w:val="5B9BD5" w:themeColor="accent1"/>
+          <w:sz w:val="24"/>
+          <w:szCs w:val="24"/>
+        </w:rPr>
+      </w:pPr>
+      <w:r>
+        <w:br w:type="page"/>
       </w:r>
     </w:p>
     <w:p>
@@ -150,52 +342,7 @@
         <w:pStyle w:val="Heading2"/>
       </w:pPr>
       <w:r>
-        <w:t xml:space="preserve">The </w:t>
-      </w:r>
-      <w:r>
-        <w:t>Data</w:t>
-      </w:r>
-    </w:p>
-    <w:p>
-      <w:pPr>
-        <w:pStyle w:val="ListBullet"/>
-      </w:pPr>
-      <w:r>
-        <w:t xml:space="preserve">Data comes from a </w:t>
-      </w:r>
-      <w:hyperlink r:id="rId10" w:history="1">
-        <w:r>
-          <w:rPr>
-            <w:rStyle w:val="Hyperlink"/>
-          </w:rPr>
-          <w:t>Kaggle competition</w:t>
-        </w:r>
-      </w:hyperlink>
-      <w:r>
-        <w:t xml:space="preserve"> hosted by Carvana in 2012.  The file ‘Full Data.csv’ has 36 variables (described in the ‘Data Dictionary.txt’ file) and 72,983 rows of car data.</w:t>
-      </w:r>
-    </w:p>
-    <w:p>
-      <w:pPr>
-        <w:pStyle w:val="ListBullet"/>
-      </w:pPr>
-      <w:r>
-        <w:t>R code which generates a model has already been written and can be found in ‘modelwork.R’</w:t>
-      </w:r>
-    </w:p>
-    <w:p>
-      <w:pPr>
-        <w:pStyle w:val="ListBullet"/>
-      </w:pPr>
-      <w:r>
-        <w:t>This is the model you should use to make predictions (we know it’s not very good – that’s not the point)</w:t>
-      </w:r>
-    </w:p>
-    <w:p>
-      <w:pPr>
-        <w:pStyle w:val="Heading2"/>
-      </w:pPr>
-      <w:r>
+        <w:lastRenderedPageBreak/>
         <w:t>Shiny App Resources</w:t>
       </w:r>
     </w:p>
@@ -242,7 +389,13 @@
         <w:pStyle w:val="ListBullet"/>
       </w:pPr>
       <w:r>
-        <w:t>GitHub Repository with data/model (</w:t>
+        <w:t>GitHub Repository with data/model</w:t>
+      </w:r>
+      <w:r>
+        <w:t xml:space="preserve"> and this file</w:t>
+      </w:r>
+      <w:r>
+        <w:t xml:space="preserve"> (</w:t>
       </w:r>
       <w:hyperlink r:id="rId13" w:history="1">
         <w:r>
@@ -258,26 +411,15 @@
     </w:p>
     <w:p>
       <w:pPr>
-        <w:rPr>
-          <w:b/>
-          <w:bCs/>
-          <w:caps/>
-          <w:color w:val="1F4E79" w:themeColor="accent1" w:themeShade="80"/>
-          <w:sz w:val="28"/>
-          <w:szCs w:val="28"/>
-        </w:rPr>
-      </w:pPr>
-      <w:r>
-        <w:br w:type="page"/>
-      </w:r>
-    </w:p>
-    <w:p>
-      <w:pPr>
         <w:pStyle w:val="Heading1"/>
       </w:pPr>
       <w:r>
-        <w:lastRenderedPageBreak/>
-        <w:t>Assessment</w:t>
+        <w:t>Asse</w:t>
+      </w:r>
+      <w:bookmarkStart w:id="0" w:name="_GoBack"/>
+      <w:bookmarkEnd w:id="0"/>
+      <w:r>
+        <w:t>ssment</w:t>
       </w:r>
     </w:p>
     <w:p>
@@ -396,6 +538,9 @@
             <w:r>
               <w:t>Presentation Quality</w:t>
             </w:r>
+            <w:r>
+              <w:t xml:space="preserve"> (e.g. professionalism, language)</w:t>
+            </w:r>
           </w:p>
         </w:tc>
         <w:tc>
@@ -410,9 +555,11 @@
         </w:tc>
       </w:tr>
     </w:tbl>
-    <w:p>
-      <w:bookmarkStart w:id="0" w:name="_GoBack"/>
-      <w:bookmarkEnd w:id="0"/>
+    <w:p/>
+    <w:p>
+      <w:r>
+        <w:t>There will be a peer review component.  Your TA will provide you with details.</w:t>
+      </w:r>
     </w:p>
     <w:sectPr>
       <w:headerReference w:type="default" r:id="rId14"/>
@@ -896,6 +1043,7 @@
     <w:lsdException w:name="HTML Sample" w:semiHidden="1" w:unhideWhenUsed="1"/>
     <w:lsdException w:name="HTML Typewriter" w:semiHidden="1" w:unhideWhenUsed="1"/>
     <w:lsdException w:name="HTML Variable" w:semiHidden="1" w:unhideWhenUsed="1"/>
+    <w:lsdException w:name="Normal Table" w:semiHidden="1" w:unhideWhenUsed="1"/>
     <w:lsdException w:name="annotation subject" w:semiHidden="1" w:unhideWhenUsed="1"/>
     <w:lsdException w:name="No List" w:semiHidden="1" w:unhideWhenUsed="1"/>
     <w:lsdException w:name="Outline List 1" w:semiHidden="1" w:unhideWhenUsed="1"/>
@@ -942,8 +1090,10 @@
     <w:lsdException w:name="Table Subtle 2" w:semiHidden="1" w:unhideWhenUsed="1"/>
     <w:lsdException w:name="Table Web 1" w:semiHidden="1" w:unhideWhenUsed="1"/>
     <w:lsdException w:name="Table Web 2" w:semiHidden="1" w:unhideWhenUsed="1"/>
+    <w:lsdException w:name="Table Web 3" w:semiHidden="1" w:unhideWhenUsed="1"/>
     <w:lsdException w:name="Balloon Text" w:semiHidden="1" w:unhideWhenUsed="1"/>
     <w:lsdException w:name="Table Grid" w:uiPriority="39"/>
+    <w:lsdException w:name="Table Theme" w:semiHidden="1" w:unhideWhenUsed="1"/>
     <w:lsdException w:name="Placeholder Text" w:semiHidden="1"/>
     <w:lsdException w:name="No Spacing" w:uiPriority="36" w:qFormat="1"/>
     <w:lsdException w:name="Light Shading" w:uiPriority="60"/>
@@ -1813,6 +1963,10 @@
     <w:compatSetting w:name="doNotFlipMirrorIndents" w:uri="http://schemas.microsoft.com/office/word" w:val="1"/>
     <w:compatSetting w:name="differentiateMultirowTableHeaders" w:uri="http://schemas.microsoft.com/office/word" w:val="1"/>
   </w:compat>
+  <w:rsids>
+    <w:rsidRoot w:val="00F31E8B"/>
+    <w:rsid w:val="00F31E8B"/>
+  </w:rsids>
   <m:mathPr>
     <m:mathFont m:val="Cambria Math"/>
     <m:brkBin m:val="before"/>
@@ -2570,7 +2724,7 @@
 </file>
 
 <file path=customXml/itemProps2.xml><?xml version="1.0" encoding="utf-8"?>
-<ds:datastoreItem xmlns:ds="http://schemas.openxmlformats.org/officeDocument/2006/customXml" ds:itemID="{39B1F943-5D32-4200-B2F6-99FC79A6B5FE}">
+<ds:datastoreItem xmlns:ds="http://schemas.openxmlformats.org/officeDocument/2006/customXml" ds:itemID="{B5B597AB-979F-4AC6-B25C-A8ACF4A4A321}">
   <ds:schemaRefs>
     <ds:schemaRef ds:uri="http://schemas.openxmlformats.org/officeDocument/2006/bibliography"/>
   </ds:schemaRefs>

</xml_diff>